<commit_message>
working on Trilateral Localization
</commit_message>
<xml_diff>
--- a/src/TrilateralLocalization/Theory.docx
+++ b/src/TrilateralLocalization/Theory.docx
@@ -1,6 +1,6 @@
 
 <file path=word/document.xml><?xml version="1.0" encoding="utf-8"?>
-<w:document xmlns:wpc="http://schemas.microsoft.com/office/word/2010/wordprocessingCanvas" xmlns:cx="http://schemas.microsoft.com/office/drawing/2014/chartex" xmlns:cx1="http://schemas.microsoft.com/office/drawing/2015/9/8/chartex" xmlns:mc="http://schemas.openxmlformats.org/markup-compatibility/2006" xmlns:o="urn:schemas-microsoft-com:office:office" xmlns:r="http://schemas.openxmlformats.org/officeDocument/2006/relationships" xmlns:m="http://schemas.openxmlformats.org/officeDocument/2006/math" xmlns:v="urn:schemas-microsoft-com:vml" xmlns:wp14="http://schemas.microsoft.com/office/word/2010/wordprocessingDrawing" xmlns:wp="http://schemas.openxmlformats.org/drawingml/2006/wordprocessingDrawing" xmlns:w10="urn:schemas-microsoft-com:office:word" xmlns:w="http://schemas.openxmlformats.org/wordprocessingml/2006/main" xmlns:w14="http://schemas.microsoft.com/office/word/2010/wordml" xmlns:w15="http://schemas.microsoft.com/office/word/2012/wordml" xmlns:w16se="http://schemas.microsoft.com/office/word/2015/wordml/symex" xmlns:wpg="http://schemas.microsoft.com/office/word/2010/wordprocessingGroup" xmlns:wpi="http://schemas.microsoft.com/office/word/2010/wordprocessingInk" xmlns:wne="http://schemas.microsoft.com/office/word/2006/wordml" xmlns:wps="http://schemas.microsoft.com/office/word/2010/wordprocessingShape" mc:Ignorable="w14 w15 w16se wp14">
+<w:document xmlns:wpc="http://schemas.microsoft.com/office/word/2010/wordprocessingCanvas" xmlns:cx="http://schemas.microsoft.com/office/drawing/2014/chartex" xmlns:cx1="http://schemas.microsoft.com/office/drawing/2015/9/8/chartex" xmlns:cx2="http://schemas.microsoft.com/office/drawing/2015/10/21/chartex" xmlns:cx3="http://schemas.microsoft.com/office/drawing/2016/5/9/chartex" xmlns:cx4="http://schemas.microsoft.com/office/drawing/2016/5/10/chartex" xmlns:cx5="http://schemas.microsoft.com/office/drawing/2016/5/11/chartex" xmlns:cx6="http://schemas.microsoft.com/office/drawing/2016/5/12/chartex" xmlns:cx7="http://schemas.microsoft.com/office/drawing/2016/5/13/chartex" xmlns:cx8="http://schemas.microsoft.com/office/drawing/2016/5/14/chartex" xmlns:mc="http://schemas.openxmlformats.org/markup-compatibility/2006" xmlns:aink="http://schemas.microsoft.com/office/drawing/2016/ink" xmlns:am3d="http://schemas.microsoft.com/office/drawing/2017/model3d" xmlns:o="urn:schemas-microsoft-com:office:office" xmlns:r="http://schemas.openxmlformats.org/officeDocument/2006/relationships" xmlns:m="http://schemas.openxmlformats.org/officeDocument/2006/math" xmlns:v="urn:schemas-microsoft-com:vml" xmlns:wp14="http://schemas.microsoft.com/office/word/2010/wordprocessingDrawing" xmlns:wp="http://schemas.openxmlformats.org/drawingml/2006/wordprocessingDrawing" xmlns:w10="urn:schemas-microsoft-com:office:word" xmlns:w="http://schemas.openxmlformats.org/wordprocessingml/2006/main" xmlns:w14="http://schemas.microsoft.com/office/word/2010/wordml" xmlns:w15="http://schemas.microsoft.com/office/word/2012/wordml" xmlns:w16cid="http://schemas.microsoft.com/office/word/2016/wordml/cid" xmlns:w16se="http://schemas.microsoft.com/office/word/2015/wordml/symex" xmlns:wpg="http://schemas.microsoft.com/office/word/2010/wordprocessingGroup" xmlns:wpi="http://schemas.microsoft.com/office/word/2010/wordprocessingInk" xmlns:wne="http://schemas.microsoft.com/office/word/2006/wordml" xmlns:wps="http://schemas.microsoft.com/office/word/2010/wordprocessingShape" mc:Ignorable="w14 w15 w16se w16cid wp14">
   <w:body>
     <w:p>
       <w:pPr>
@@ -48,8 +48,6 @@
           <w:szCs w:val="26"/>
         </w:rPr>
       </w:pPr>
-      <w:bookmarkStart w:id="0" w:name="_GoBack"/>
-      <w:bookmarkEnd w:id="0"/>
     </w:p>
     <w:p>
       <w:pPr>
@@ -170,16 +168,7 @@
           <w:sz w:val="26"/>
           <w:szCs w:val="26"/>
         </w:rPr>
-        <w:t xml:space="preserve"> + (</w:t>
-      </w:r>
-      <w:proofErr w:type="spellStart"/>
-      <w:r>
-        <w:rPr>
-          <w:rFonts w:cstheme="minorHAnsi"/>
-          <w:sz w:val="26"/>
-          <w:szCs w:val="26"/>
-        </w:rPr>
-        <w:t>y</w:t>
+        <w:t xml:space="preserve"> + (y</w:t>
       </w:r>
       <w:r>
         <w:rPr>
@@ -190,7 +179,6 @@
         </w:rPr>
         <w:t>i</w:t>
       </w:r>
-      <w:proofErr w:type="spellEnd"/>
       <w:r>
         <w:rPr>
           <w:rFonts w:cstheme="minorHAnsi"/>
@@ -231,16 +219,7 @@
           <w:sz w:val="26"/>
           <w:szCs w:val="26"/>
         </w:rPr>
-        <w:t xml:space="preserve"> + (</w:t>
-      </w:r>
-      <w:proofErr w:type="spellStart"/>
-      <w:r>
-        <w:rPr>
-          <w:rFonts w:cstheme="minorHAnsi"/>
-          <w:sz w:val="26"/>
-          <w:szCs w:val="26"/>
-        </w:rPr>
-        <w:t>z</w:t>
+        <w:t xml:space="preserve"> + (z</w:t>
       </w:r>
       <w:r>
         <w:rPr>
@@ -251,7 +230,6 @@
         </w:rPr>
         <w:t>i</w:t>
       </w:r>
-      <w:proofErr w:type="spellEnd"/>
       <w:r>
         <w:rPr>
           <w:rFonts w:cstheme="minorHAnsi"/>
@@ -639,7 +617,6 @@
         </w:rPr>
         <w:t xml:space="preserve">, </w:t>
       </w:r>
-      <w:proofErr w:type="spellStart"/>
       <w:r>
         <w:rPr>
           <w:rFonts w:cstheme="minorHAnsi"/>
@@ -657,7 +634,6 @@
         </w:rPr>
         <w:t>i</w:t>
       </w:r>
-      <w:proofErr w:type="spellEnd"/>
       <w:r>
         <w:rPr>
           <w:rFonts w:ascii="Verdana" w:hAnsi="Verdana"/>
@@ -666,43 +642,31 @@
         </w:rPr>
         <w:t xml:space="preserve">, and </w:t>
       </w:r>
-      <w:proofErr w:type="spellStart"/>
+      <w:r>
+        <w:rPr>
+          <w:rFonts w:cstheme="minorHAnsi"/>
+          <w:sz w:val="26"/>
+          <w:szCs w:val="26"/>
+        </w:rPr>
+        <w:t>z</w:t>
+      </w:r>
+      <w:r>
+        <w:rPr>
+          <w:rFonts w:cstheme="minorHAnsi"/>
+          <w:sz w:val="26"/>
+          <w:szCs w:val="26"/>
+          <w:vertAlign w:val="subscript"/>
+        </w:rPr>
+        <w:t>i</w:t>
+      </w:r>
       <w:r>
         <w:rPr>
           <w:rFonts w:ascii="Verdana" w:hAnsi="Verdana"/>
           <w:sz w:val="26"/>
           <w:szCs w:val="26"/>
         </w:rPr>
-        <w:t>z</w:t>
-      </w:r>
-      <w:r>
-        <w:rPr>
-          <w:rFonts w:ascii="Verdana" w:hAnsi="Verdana"/>
-          <w:sz w:val="26"/>
-          <w:szCs w:val="26"/>
-          <w:vertAlign w:val="subscript"/>
-        </w:rPr>
-        <w:t>i</w:t>
-      </w:r>
-      <w:proofErr w:type="spellEnd"/>
-      <w:r>
-        <w:rPr>
-          <w:rFonts w:ascii="Verdana" w:hAnsi="Verdana"/>
-          <w:sz w:val="26"/>
-          <w:szCs w:val="26"/>
-        </w:rPr>
-        <w:t xml:space="preserve"> are coordinate of pi number </w:t>
-      </w:r>
-      <w:proofErr w:type="spellStart"/>
-      <w:r>
-        <w:rPr>
-          <w:rFonts w:ascii="Verdana" w:hAnsi="Verdana"/>
-          <w:sz w:val="26"/>
-          <w:szCs w:val="26"/>
-        </w:rPr>
-        <w:t>i</w:t>
-      </w:r>
-      <w:proofErr w:type="spellEnd"/>
+        <w:t xml:space="preserve"> are coordinate of pi number i</w:t>
+      </w:r>
     </w:p>
     <w:p>
       <w:pPr>
@@ -722,58 +686,81 @@
         </w:rPr>
         <w:tab/>
       </w:r>
-      <w:proofErr w:type="gramStart"/>
+      <w:r>
+        <w:rPr>
+          <w:rFonts w:cstheme="minorHAnsi"/>
+          <w:sz w:val="26"/>
+          <w:szCs w:val="26"/>
+        </w:rPr>
+        <w:t>x</w:t>
+      </w:r>
+      <w:r>
+        <w:rPr>
+          <w:rFonts w:cstheme="minorHAnsi"/>
+          <w:sz w:val="26"/>
+          <w:szCs w:val="26"/>
+          <w:vertAlign w:val="subscript"/>
+        </w:rPr>
+        <w:t>0</w:t>
+      </w:r>
       <w:r>
         <w:rPr>
           <w:rFonts w:ascii="Verdana" w:hAnsi="Verdana"/>
           <w:sz w:val="26"/>
           <w:szCs w:val="26"/>
         </w:rPr>
-        <w:t>x</w:t>
+        <w:t xml:space="preserve">, </w:t>
+      </w:r>
+      <w:r>
+        <w:rPr>
+          <w:rFonts w:cstheme="minorHAnsi"/>
+          <w:sz w:val="26"/>
+          <w:szCs w:val="26"/>
+        </w:rPr>
+        <w:t>y</w:t>
+      </w:r>
+      <w:r>
+        <w:rPr>
+          <w:rFonts w:cstheme="minorHAnsi"/>
+          <w:sz w:val="26"/>
+          <w:szCs w:val="26"/>
+          <w:vertAlign w:val="subscript"/>
+        </w:rPr>
+        <w:t>0</w:t>
       </w:r>
       <w:r>
         <w:rPr>
           <w:rFonts w:ascii="Verdana" w:hAnsi="Verdana"/>
           <w:sz w:val="26"/>
           <w:szCs w:val="26"/>
+        </w:rPr>
+        <w:t xml:space="preserve"> and </w:t>
+      </w:r>
+      <w:r>
+        <w:rPr>
+          <w:rFonts w:cstheme="minorHAnsi"/>
+          <w:sz w:val="26"/>
+          <w:szCs w:val="26"/>
+        </w:rPr>
+        <w:t>z</w:t>
+      </w:r>
+      <w:r>
+        <w:rPr>
+          <w:rFonts w:cstheme="minorHAnsi"/>
+          <w:sz w:val="26"/>
+          <w:szCs w:val="26"/>
           <w:vertAlign w:val="subscript"/>
         </w:rPr>
         <w:t>0</w:t>
       </w:r>
-      <w:proofErr w:type="gramEnd"/>
       <w:r>
         <w:rPr>
           <w:rFonts w:ascii="Verdana" w:hAnsi="Verdana"/>
           <w:sz w:val="26"/>
           <w:szCs w:val="26"/>
-        </w:rPr>
-        <w:t>, y</w:t>
-      </w:r>
-      <w:r>
-        <w:rPr>
-          <w:rFonts w:ascii="Verdana" w:hAnsi="Verdana"/>
-          <w:sz w:val="26"/>
-          <w:szCs w:val="26"/>
-          <w:vertAlign w:val="subscript"/>
-        </w:rPr>
-        <w:t>0</w:t>
-      </w:r>
-      <w:r>
-        <w:rPr>
-          <w:rFonts w:ascii="Verdana" w:hAnsi="Verdana"/>
-          <w:sz w:val="26"/>
-          <w:szCs w:val="26"/>
-        </w:rPr>
-        <w:t xml:space="preserve"> and z</w:t>
-      </w:r>
-      <w:r>
-        <w:rPr>
-          <w:rFonts w:ascii="Verdana" w:hAnsi="Verdana"/>
-          <w:sz w:val="26"/>
-          <w:szCs w:val="26"/>
-          <w:vertAlign w:val="subscript"/>
-        </w:rPr>
-        <w:t xml:space="preserve">0 </w:t>
+          <w:vertAlign w:val="subscript"/>
+        </w:rPr>
+        <w:t xml:space="preserve"> </w:t>
       </w:r>
       <w:r>
         <w:rPr>
@@ -810,43 +797,7 @@
           <w:sz w:val="26"/>
           <w:szCs w:val="26"/>
         </w:rPr>
-        <w:t xml:space="preserve">Suppose distances between the device and </w:t>
-      </w:r>
-      <w:proofErr w:type="gramStart"/>
-      <w:r>
-        <w:rPr>
-          <w:rFonts w:ascii="Verdana" w:hAnsi="Verdana"/>
-          <w:sz w:val="26"/>
-          <w:szCs w:val="26"/>
-        </w:rPr>
-        <w:t>3</w:t>
-      </w:r>
-      <w:proofErr w:type="gramEnd"/>
-      <w:r>
-        <w:rPr>
-          <w:rFonts w:ascii="Verdana" w:hAnsi="Verdana"/>
-          <w:sz w:val="26"/>
-          <w:szCs w:val="26"/>
-        </w:rPr>
-        <w:t xml:space="preserve"> </w:t>
-      </w:r>
-      <w:proofErr w:type="spellStart"/>
-      <w:r>
-        <w:rPr>
-          <w:rFonts w:ascii="Verdana" w:hAnsi="Verdana"/>
-          <w:sz w:val="26"/>
-          <w:szCs w:val="26"/>
-        </w:rPr>
-        <w:t>pis</w:t>
-      </w:r>
-      <w:proofErr w:type="spellEnd"/>
-      <w:r>
-        <w:rPr>
-          <w:rFonts w:ascii="Verdana" w:hAnsi="Verdana"/>
-          <w:sz w:val="26"/>
-          <w:szCs w:val="26"/>
-        </w:rPr>
-        <w:t xml:space="preserve"> are known:</w:t>
+        <w:t>Suppose distances between the device and 3 pis are known:</w:t>
       </w:r>
     </w:p>
     <w:p>
@@ -2121,7 +2072,6 @@
         </w:rPr>
         <w:t>2</w:t>
       </w:r>
-      <w:proofErr w:type="gramStart"/>
       <w:r>
         <w:rPr>
           <w:rFonts w:cstheme="minorHAnsi"/>
@@ -2139,7 +2089,6 @@
         </w:rPr>
         <w:t>0</w:t>
       </w:r>
-      <w:proofErr w:type="gramEnd"/>
       <w:r>
         <w:rPr>
           <w:rFonts w:cstheme="minorHAnsi"/>
@@ -2266,6 +2215,1458 @@
         </w:rPr>
         <w:t>0</w:t>
       </w:r>
+    </w:p>
+    <w:p>
+      <w:pPr>
+        <w:pStyle w:val="ListParagraph"/>
+        <w:numPr>
+          <w:ilvl w:val="0"/>
+          <w:numId w:val="2"/>
+        </w:numPr>
+        <w:spacing w:line="480" w:lineRule="auto"/>
+        <w:rPr>
+          <w:rFonts w:cstheme="minorHAnsi"/>
+          <w:sz w:val="26"/>
+          <w:szCs w:val="26"/>
+        </w:rPr>
+      </w:pPr>
+      <w:r>
+        <w:rPr>
+          <w:rFonts w:cstheme="minorHAnsi"/>
+          <w:sz w:val="26"/>
+          <w:szCs w:val="26"/>
+        </w:rPr>
+        <w:lastRenderedPageBreak/>
+        <w:t>2(x</w:t>
+      </w:r>
+      <w:r>
+        <w:rPr>
+          <w:rFonts w:cstheme="minorHAnsi"/>
+          <w:sz w:val="26"/>
+          <w:szCs w:val="26"/>
+          <w:vertAlign w:val="subscript"/>
+        </w:rPr>
+        <w:t>1</w:t>
+      </w:r>
+      <w:r>
+        <w:rPr>
+          <w:rFonts w:cstheme="minorHAnsi"/>
+          <w:sz w:val="26"/>
+          <w:szCs w:val="26"/>
+        </w:rPr>
+        <w:t xml:space="preserve"> – x</w:t>
+      </w:r>
+      <w:r>
+        <w:rPr>
+          <w:rFonts w:cstheme="minorHAnsi"/>
+          <w:sz w:val="26"/>
+          <w:szCs w:val="26"/>
+          <w:vertAlign w:val="subscript"/>
+        </w:rPr>
+        <w:t>2</w:t>
+      </w:r>
+      <w:r>
+        <w:rPr>
+          <w:rFonts w:cstheme="minorHAnsi"/>
+          <w:sz w:val="26"/>
+          <w:szCs w:val="26"/>
+        </w:rPr>
+        <w:t>)x</w:t>
+      </w:r>
+      <w:r>
+        <w:rPr>
+          <w:rFonts w:cstheme="minorHAnsi"/>
+          <w:sz w:val="26"/>
+          <w:szCs w:val="26"/>
+          <w:vertAlign w:val="subscript"/>
+        </w:rPr>
+        <w:t>0</w:t>
+      </w:r>
+      <w:r>
+        <w:rPr>
+          <w:rFonts w:cstheme="minorHAnsi"/>
+          <w:sz w:val="26"/>
+          <w:szCs w:val="26"/>
+        </w:rPr>
+        <w:t xml:space="preserve"> + 2(y</w:t>
+      </w:r>
+      <w:r>
+        <w:rPr>
+          <w:rFonts w:cstheme="minorHAnsi"/>
+          <w:sz w:val="26"/>
+          <w:szCs w:val="26"/>
+          <w:vertAlign w:val="subscript"/>
+        </w:rPr>
+        <w:t>1</w:t>
+      </w:r>
+      <w:r>
+        <w:rPr>
+          <w:rFonts w:cstheme="minorHAnsi"/>
+          <w:sz w:val="26"/>
+          <w:szCs w:val="26"/>
+        </w:rPr>
+        <w:t xml:space="preserve"> – y</w:t>
+      </w:r>
+      <w:r>
+        <w:rPr>
+          <w:rFonts w:cstheme="minorHAnsi"/>
+          <w:sz w:val="26"/>
+          <w:szCs w:val="26"/>
+          <w:vertAlign w:val="subscript"/>
+        </w:rPr>
+        <w:t>2</w:t>
+      </w:r>
+      <w:r>
+        <w:rPr>
+          <w:rFonts w:cstheme="minorHAnsi"/>
+          <w:sz w:val="26"/>
+          <w:szCs w:val="26"/>
+        </w:rPr>
+        <w:t>)y</w:t>
+      </w:r>
+      <w:r>
+        <w:rPr>
+          <w:rFonts w:cstheme="minorHAnsi"/>
+          <w:sz w:val="26"/>
+          <w:szCs w:val="26"/>
+          <w:vertAlign w:val="subscript"/>
+        </w:rPr>
+        <w:t>0</w:t>
+      </w:r>
+      <w:r>
+        <w:rPr>
+          <w:rFonts w:cstheme="minorHAnsi"/>
+          <w:sz w:val="26"/>
+          <w:szCs w:val="26"/>
+        </w:rPr>
+        <w:t xml:space="preserve"> + 2(z</w:t>
+      </w:r>
+      <w:r>
+        <w:rPr>
+          <w:rFonts w:cstheme="minorHAnsi"/>
+          <w:sz w:val="26"/>
+          <w:szCs w:val="26"/>
+          <w:vertAlign w:val="subscript"/>
+        </w:rPr>
+        <w:t>1</w:t>
+      </w:r>
+      <w:r>
+        <w:rPr>
+          <w:rFonts w:cstheme="minorHAnsi"/>
+          <w:sz w:val="26"/>
+          <w:szCs w:val="26"/>
+        </w:rPr>
+        <w:t xml:space="preserve"> – z</w:t>
+      </w:r>
+      <w:r>
+        <w:rPr>
+          <w:rFonts w:cstheme="minorHAnsi"/>
+          <w:sz w:val="26"/>
+          <w:szCs w:val="26"/>
+          <w:vertAlign w:val="subscript"/>
+        </w:rPr>
+        <w:t>2</w:t>
+      </w:r>
+      <w:r>
+        <w:rPr>
+          <w:rFonts w:cstheme="minorHAnsi"/>
+          <w:sz w:val="26"/>
+          <w:szCs w:val="26"/>
+        </w:rPr>
+        <w:t>)z</w:t>
+      </w:r>
+      <w:r>
+        <w:rPr>
+          <w:rFonts w:cstheme="minorHAnsi"/>
+          <w:sz w:val="26"/>
+          <w:szCs w:val="26"/>
+          <w:vertAlign w:val="subscript"/>
+        </w:rPr>
+        <w:t>0</w:t>
+      </w:r>
+      <w:r>
+        <w:rPr>
+          <w:rFonts w:cstheme="minorHAnsi"/>
+          <w:sz w:val="26"/>
+          <w:szCs w:val="26"/>
+        </w:rPr>
+        <w:t xml:space="preserve"> = x</w:t>
+      </w:r>
+      <w:r>
+        <w:rPr>
+          <w:rFonts w:cstheme="minorHAnsi"/>
+          <w:sz w:val="26"/>
+          <w:szCs w:val="26"/>
+          <w:vertAlign w:val="subscript"/>
+        </w:rPr>
+        <w:t>1</w:t>
+      </w:r>
+      <w:r>
+        <w:rPr>
+          <w:rFonts w:cstheme="minorHAnsi"/>
+          <w:sz w:val="26"/>
+          <w:szCs w:val="26"/>
+          <w:vertAlign w:val="superscript"/>
+        </w:rPr>
+        <w:t>2</w:t>
+      </w:r>
+      <w:r>
+        <w:rPr>
+          <w:rFonts w:cstheme="minorHAnsi"/>
+          <w:sz w:val="26"/>
+          <w:szCs w:val="26"/>
+          <w:vertAlign w:val="subscript"/>
+        </w:rPr>
+        <w:t xml:space="preserve"> </w:t>
+      </w:r>
+      <w:r>
+        <w:rPr>
+          <w:rFonts w:cstheme="minorHAnsi"/>
+          <w:sz w:val="26"/>
+          <w:szCs w:val="26"/>
+        </w:rPr>
+        <w:t>+ y</w:t>
+      </w:r>
+      <w:r>
+        <w:rPr>
+          <w:rFonts w:cstheme="minorHAnsi"/>
+          <w:sz w:val="26"/>
+          <w:szCs w:val="26"/>
+          <w:vertAlign w:val="subscript"/>
+        </w:rPr>
+        <w:t>1</w:t>
+      </w:r>
+      <w:r>
+        <w:rPr>
+          <w:rFonts w:cstheme="minorHAnsi"/>
+          <w:sz w:val="26"/>
+          <w:szCs w:val="26"/>
+          <w:vertAlign w:val="superscript"/>
+        </w:rPr>
+        <w:t>2</w:t>
+      </w:r>
+      <w:r>
+        <w:rPr>
+          <w:rFonts w:cstheme="minorHAnsi"/>
+          <w:sz w:val="26"/>
+          <w:szCs w:val="26"/>
+        </w:rPr>
+        <w:t xml:space="preserve"> + z</w:t>
+      </w:r>
+      <w:r>
+        <w:rPr>
+          <w:rFonts w:cstheme="minorHAnsi"/>
+          <w:sz w:val="26"/>
+          <w:szCs w:val="26"/>
+          <w:vertAlign w:val="subscript"/>
+        </w:rPr>
+        <w:t>1</w:t>
+      </w:r>
+      <w:r>
+        <w:rPr>
+          <w:rFonts w:cstheme="minorHAnsi"/>
+          <w:sz w:val="26"/>
+          <w:szCs w:val="26"/>
+          <w:vertAlign w:val="superscript"/>
+        </w:rPr>
+        <w:t>2</w:t>
+      </w:r>
+      <w:r>
+        <w:rPr>
+          <w:rFonts w:cstheme="minorHAnsi"/>
+          <w:sz w:val="26"/>
+          <w:szCs w:val="26"/>
+        </w:rPr>
+        <w:t xml:space="preserve"> – x</w:t>
+      </w:r>
+      <w:r>
+        <w:rPr>
+          <w:rFonts w:cstheme="minorHAnsi"/>
+          <w:sz w:val="26"/>
+          <w:szCs w:val="26"/>
+          <w:vertAlign w:val="subscript"/>
+        </w:rPr>
+        <w:t>2</w:t>
+      </w:r>
+      <w:r>
+        <w:rPr>
+          <w:rFonts w:cstheme="minorHAnsi"/>
+          <w:sz w:val="26"/>
+          <w:szCs w:val="26"/>
+          <w:vertAlign w:val="superscript"/>
+        </w:rPr>
+        <w:t>2</w:t>
+      </w:r>
+      <w:r>
+        <w:rPr>
+          <w:rFonts w:cstheme="minorHAnsi"/>
+          <w:sz w:val="26"/>
+          <w:szCs w:val="26"/>
+        </w:rPr>
+        <w:t xml:space="preserve"> – y</w:t>
+      </w:r>
+      <w:r>
+        <w:rPr>
+          <w:rFonts w:cstheme="minorHAnsi"/>
+          <w:sz w:val="26"/>
+          <w:szCs w:val="26"/>
+          <w:vertAlign w:val="subscript"/>
+        </w:rPr>
+        <w:t>2</w:t>
+      </w:r>
+      <w:r>
+        <w:rPr>
+          <w:rFonts w:cstheme="minorHAnsi"/>
+          <w:sz w:val="26"/>
+          <w:szCs w:val="26"/>
+          <w:vertAlign w:val="superscript"/>
+        </w:rPr>
+        <w:t>2</w:t>
+      </w:r>
+      <w:r>
+        <w:rPr>
+          <w:rFonts w:cstheme="minorHAnsi"/>
+          <w:sz w:val="26"/>
+          <w:szCs w:val="26"/>
+        </w:rPr>
+        <w:t xml:space="preserve"> – z</w:t>
+      </w:r>
+      <w:r>
+        <w:rPr>
+          <w:rFonts w:cstheme="minorHAnsi"/>
+          <w:sz w:val="26"/>
+          <w:szCs w:val="26"/>
+          <w:vertAlign w:val="subscript"/>
+        </w:rPr>
+        <w:t>2</w:t>
+      </w:r>
+      <w:r>
+        <w:rPr>
+          <w:rFonts w:cstheme="minorHAnsi"/>
+          <w:sz w:val="26"/>
+          <w:szCs w:val="26"/>
+          <w:vertAlign w:val="superscript"/>
+        </w:rPr>
+        <w:t>2</w:t>
+      </w:r>
+      <w:r>
+        <w:rPr>
+          <w:rFonts w:cstheme="minorHAnsi"/>
+          <w:sz w:val="26"/>
+          <w:szCs w:val="26"/>
+        </w:rPr>
+        <w:t xml:space="preserve"> – d</w:t>
+      </w:r>
+      <w:r>
+        <w:rPr>
+          <w:rFonts w:cstheme="minorHAnsi"/>
+          <w:sz w:val="26"/>
+          <w:szCs w:val="26"/>
+          <w:vertAlign w:val="subscript"/>
+        </w:rPr>
+        <w:t>1</w:t>
+      </w:r>
+      <w:r>
+        <w:rPr>
+          <w:rFonts w:cstheme="minorHAnsi"/>
+          <w:sz w:val="26"/>
+          <w:szCs w:val="26"/>
+          <w:vertAlign w:val="superscript"/>
+        </w:rPr>
+        <w:t>2</w:t>
+      </w:r>
+      <w:r>
+        <w:rPr>
+          <w:rFonts w:cstheme="minorHAnsi"/>
+          <w:sz w:val="26"/>
+          <w:szCs w:val="26"/>
+        </w:rPr>
+        <w:t xml:space="preserve"> + d</w:t>
+      </w:r>
+      <w:r>
+        <w:rPr>
+          <w:rFonts w:cstheme="minorHAnsi"/>
+          <w:sz w:val="26"/>
+          <w:szCs w:val="26"/>
+          <w:vertAlign w:val="subscript"/>
+        </w:rPr>
+        <w:t>2</w:t>
+      </w:r>
+      <w:r>
+        <w:rPr>
+          <w:rFonts w:cstheme="minorHAnsi"/>
+          <w:sz w:val="26"/>
+          <w:szCs w:val="26"/>
+          <w:vertAlign w:val="superscript"/>
+        </w:rPr>
+        <w:t>2</w:t>
+      </w:r>
+    </w:p>
+    <w:p>
+      <w:pPr>
+        <w:pStyle w:val="ListParagraph"/>
+        <w:spacing w:line="480" w:lineRule="auto"/>
+        <w:rPr>
+          <w:rFonts w:cstheme="minorHAnsi"/>
+          <w:sz w:val="26"/>
+          <w:szCs w:val="26"/>
+        </w:rPr>
+      </w:pPr>
+    </w:p>
+    <w:p>
+      <w:pPr>
+        <w:spacing w:line="480" w:lineRule="auto"/>
+        <w:rPr>
+          <w:rFonts w:cstheme="minorHAnsi"/>
+          <w:sz w:val="26"/>
+          <w:szCs w:val="26"/>
+        </w:rPr>
+      </w:pPr>
+      <w:r>
+        <w:rPr>
+          <w:rFonts w:ascii="Verdana" w:hAnsi="Verdana" w:cstheme="minorHAnsi"/>
+          <w:sz w:val="26"/>
+          <w:szCs w:val="26"/>
+        </w:rPr>
+        <w:t xml:space="preserve">Let </w:t>
+      </w:r>
+      <w:r>
+        <w:rPr>
+          <w:rFonts w:cstheme="minorHAnsi"/>
+          <w:sz w:val="26"/>
+          <w:szCs w:val="26"/>
+        </w:rPr>
+        <w:t>a</w:t>
+      </w:r>
+      <w:r>
+        <w:rPr>
+          <w:rFonts w:cstheme="minorHAnsi"/>
+          <w:sz w:val="26"/>
+          <w:szCs w:val="26"/>
+          <w:vertAlign w:val="subscript"/>
+        </w:rPr>
+        <w:t>12</w:t>
+      </w:r>
+      <w:r>
+        <w:rPr>
+          <w:rFonts w:cstheme="minorHAnsi"/>
+          <w:sz w:val="26"/>
+          <w:szCs w:val="26"/>
+        </w:rPr>
+        <w:t xml:space="preserve"> = 2(x</w:t>
+      </w:r>
+      <w:r>
+        <w:rPr>
+          <w:rFonts w:cstheme="minorHAnsi"/>
+          <w:sz w:val="26"/>
+          <w:szCs w:val="26"/>
+          <w:vertAlign w:val="subscript"/>
+        </w:rPr>
+        <w:t>1</w:t>
+      </w:r>
+      <w:r>
+        <w:rPr>
+          <w:rFonts w:cstheme="minorHAnsi"/>
+          <w:sz w:val="26"/>
+          <w:szCs w:val="26"/>
+        </w:rPr>
+        <w:t xml:space="preserve"> – x</w:t>
+      </w:r>
+      <w:r>
+        <w:rPr>
+          <w:rFonts w:cstheme="minorHAnsi"/>
+          <w:sz w:val="26"/>
+          <w:szCs w:val="26"/>
+          <w:vertAlign w:val="subscript"/>
+        </w:rPr>
+        <w:t>2</w:t>
+      </w:r>
+      <w:r>
+        <w:rPr>
+          <w:rFonts w:cstheme="minorHAnsi"/>
+          <w:sz w:val="26"/>
+          <w:szCs w:val="26"/>
+        </w:rPr>
+        <w:t>)</w:t>
+      </w:r>
+    </w:p>
+    <w:p>
+      <w:pPr>
+        <w:spacing w:line="480" w:lineRule="auto"/>
+        <w:rPr>
+          <w:rFonts w:cstheme="minorHAnsi"/>
+          <w:sz w:val="26"/>
+          <w:szCs w:val="26"/>
+        </w:rPr>
+      </w:pPr>
+      <w:r>
+        <w:rPr>
+          <w:rFonts w:cstheme="minorHAnsi"/>
+          <w:sz w:val="26"/>
+          <w:szCs w:val="26"/>
+        </w:rPr>
+        <w:tab/>
+        <w:t>b</w:t>
+      </w:r>
+      <w:r>
+        <w:rPr>
+          <w:rFonts w:cstheme="minorHAnsi"/>
+          <w:sz w:val="26"/>
+          <w:szCs w:val="26"/>
+          <w:vertAlign w:val="subscript"/>
+        </w:rPr>
+        <w:t>12</w:t>
+      </w:r>
+      <w:r>
+        <w:rPr>
+          <w:rFonts w:cstheme="minorHAnsi"/>
+          <w:sz w:val="26"/>
+          <w:szCs w:val="26"/>
+        </w:rPr>
+        <w:t xml:space="preserve"> = 2(y</w:t>
+      </w:r>
+      <w:r>
+        <w:rPr>
+          <w:rFonts w:cstheme="minorHAnsi"/>
+          <w:sz w:val="26"/>
+          <w:szCs w:val="26"/>
+          <w:vertAlign w:val="subscript"/>
+        </w:rPr>
+        <w:t>1</w:t>
+      </w:r>
+      <w:r>
+        <w:rPr>
+          <w:rFonts w:cstheme="minorHAnsi"/>
+          <w:sz w:val="26"/>
+          <w:szCs w:val="26"/>
+        </w:rPr>
+        <w:t xml:space="preserve"> – y</w:t>
+      </w:r>
+      <w:r>
+        <w:rPr>
+          <w:rFonts w:cstheme="minorHAnsi"/>
+          <w:sz w:val="26"/>
+          <w:szCs w:val="26"/>
+          <w:vertAlign w:val="subscript"/>
+        </w:rPr>
+        <w:t>2</w:t>
+      </w:r>
+      <w:r>
+        <w:rPr>
+          <w:rFonts w:cstheme="minorHAnsi"/>
+          <w:sz w:val="26"/>
+          <w:szCs w:val="26"/>
+        </w:rPr>
+        <w:t>)</w:t>
+      </w:r>
+    </w:p>
+    <w:p>
+      <w:pPr>
+        <w:spacing w:line="480" w:lineRule="auto"/>
+        <w:rPr>
+          <w:rFonts w:cstheme="minorHAnsi"/>
+          <w:sz w:val="26"/>
+          <w:szCs w:val="26"/>
+        </w:rPr>
+      </w:pPr>
+      <w:r>
+        <w:rPr>
+          <w:rFonts w:cstheme="minorHAnsi"/>
+          <w:sz w:val="26"/>
+          <w:szCs w:val="26"/>
+        </w:rPr>
+        <w:tab/>
+        <w:t>c</w:t>
+      </w:r>
+      <w:r>
+        <w:rPr>
+          <w:rFonts w:cstheme="minorHAnsi"/>
+          <w:sz w:val="26"/>
+          <w:szCs w:val="26"/>
+          <w:vertAlign w:val="subscript"/>
+        </w:rPr>
+        <w:t xml:space="preserve">12 </w:t>
+      </w:r>
+      <w:r>
+        <w:rPr>
+          <w:rFonts w:cstheme="minorHAnsi"/>
+          <w:sz w:val="26"/>
+          <w:szCs w:val="26"/>
+        </w:rPr>
+        <w:t>= 2(z</w:t>
+      </w:r>
+      <w:r>
+        <w:rPr>
+          <w:rFonts w:cstheme="minorHAnsi"/>
+          <w:sz w:val="26"/>
+          <w:szCs w:val="26"/>
+          <w:vertAlign w:val="subscript"/>
+        </w:rPr>
+        <w:t>1</w:t>
+      </w:r>
+      <w:r>
+        <w:rPr>
+          <w:rFonts w:cstheme="minorHAnsi"/>
+          <w:sz w:val="26"/>
+          <w:szCs w:val="26"/>
+        </w:rPr>
+        <w:t xml:space="preserve"> – z</w:t>
+      </w:r>
+      <w:r>
+        <w:rPr>
+          <w:rFonts w:cstheme="minorHAnsi"/>
+          <w:sz w:val="26"/>
+          <w:szCs w:val="26"/>
+          <w:vertAlign w:val="subscript"/>
+        </w:rPr>
+        <w:t>2</w:t>
+      </w:r>
+      <w:r>
+        <w:rPr>
+          <w:rFonts w:cstheme="minorHAnsi"/>
+          <w:sz w:val="26"/>
+          <w:szCs w:val="26"/>
+        </w:rPr>
+        <w:t>)</w:t>
+      </w:r>
+    </w:p>
+    <w:p>
+      <w:pPr>
+        <w:spacing w:line="480" w:lineRule="auto"/>
+        <w:rPr>
+          <w:rFonts w:cstheme="minorHAnsi"/>
+          <w:sz w:val="26"/>
+          <w:szCs w:val="26"/>
+        </w:rPr>
+      </w:pPr>
+      <w:r>
+        <w:rPr>
+          <w:rFonts w:cstheme="minorHAnsi"/>
+          <w:sz w:val="26"/>
+          <w:szCs w:val="26"/>
+        </w:rPr>
+        <w:tab/>
+        <w:t>e</w:t>
+      </w:r>
+      <w:r>
+        <w:rPr>
+          <w:rFonts w:cstheme="minorHAnsi"/>
+          <w:sz w:val="26"/>
+          <w:szCs w:val="26"/>
+          <w:vertAlign w:val="subscript"/>
+        </w:rPr>
+        <w:t>12</w:t>
+      </w:r>
+      <w:r>
+        <w:rPr>
+          <w:rFonts w:cstheme="minorHAnsi"/>
+          <w:sz w:val="26"/>
+          <w:szCs w:val="26"/>
+        </w:rPr>
+        <w:t xml:space="preserve"> = x</w:t>
+      </w:r>
+      <w:r>
+        <w:rPr>
+          <w:rFonts w:cstheme="minorHAnsi"/>
+          <w:sz w:val="26"/>
+          <w:szCs w:val="26"/>
+          <w:vertAlign w:val="subscript"/>
+        </w:rPr>
+        <w:t>1</w:t>
+      </w:r>
+      <w:r>
+        <w:rPr>
+          <w:rFonts w:cstheme="minorHAnsi"/>
+          <w:sz w:val="26"/>
+          <w:szCs w:val="26"/>
+          <w:vertAlign w:val="superscript"/>
+        </w:rPr>
+        <w:t>2</w:t>
+      </w:r>
+      <w:r>
+        <w:rPr>
+          <w:rFonts w:cstheme="minorHAnsi"/>
+          <w:sz w:val="26"/>
+          <w:szCs w:val="26"/>
+          <w:vertAlign w:val="subscript"/>
+        </w:rPr>
+        <w:t xml:space="preserve"> </w:t>
+      </w:r>
+      <w:r>
+        <w:rPr>
+          <w:rFonts w:cstheme="minorHAnsi"/>
+          <w:sz w:val="26"/>
+          <w:szCs w:val="26"/>
+        </w:rPr>
+        <w:t>+ y</w:t>
+      </w:r>
+      <w:r>
+        <w:rPr>
+          <w:rFonts w:cstheme="minorHAnsi"/>
+          <w:sz w:val="26"/>
+          <w:szCs w:val="26"/>
+          <w:vertAlign w:val="subscript"/>
+        </w:rPr>
+        <w:t>1</w:t>
+      </w:r>
+      <w:r>
+        <w:rPr>
+          <w:rFonts w:cstheme="minorHAnsi"/>
+          <w:sz w:val="26"/>
+          <w:szCs w:val="26"/>
+          <w:vertAlign w:val="superscript"/>
+        </w:rPr>
+        <w:t>2</w:t>
+      </w:r>
+      <w:r>
+        <w:rPr>
+          <w:rFonts w:cstheme="minorHAnsi"/>
+          <w:sz w:val="26"/>
+          <w:szCs w:val="26"/>
+        </w:rPr>
+        <w:t xml:space="preserve"> + z</w:t>
+      </w:r>
+      <w:r>
+        <w:rPr>
+          <w:rFonts w:cstheme="minorHAnsi"/>
+          <w:sz w:val="26"/>
+          <w:szCs w:val="26"/>
+          <w:vertAlign w:val="subscript"/>
+        </w:rPr>
+        <w:t>1</w:t>
+      </w:r>
+      <w:r>
+        <w:rPr>
+          <w:rFonts w:cstheme="minorHAnsi"/>
+          <w:sz w:val="26"/>
+          <w:szCs w:val="26"/>
+          <w:vertAlign w:val="superscript"/>
+        </w:rPr>
+        <w:t>2</w:t>
+      </w:r>
+      <w:r>
+        <w:rPr>
+          <w:rFonts w:cstheme="minorHAnsi"/>
+          <w:sz w:val="26"/>
+          <w:szCs w:val="26"/>
+        </w:rPr>
+        <w:t xml:space="preserve"> – x</w:t>
+      </w:r>
+      <w:r>
+        <w:rPr>
+          <w:rFonts w:cstheme="minorHAnsi"/>
+          <w:sz w:val="26"/>
+          <w:szCs w:val="26"/>
+          <w:vertAlign w:val="subscript"/>
+        </w:rPr>
+        <w:t>2</w:t>
+      </w:r>
+      <w:r>
+        <w:rPr>
+          <w:rFonts w:cstheme="minorHAnsi"/>
+          <w:sz w:val="26"/>
+          <w:szCs w:val="26"/>
+          <w:vertAlign w:val="superscript"/>
+        </w:rPr>
+        <w:t>2</w:t>
+      </w:r>
+      <w:r>
+        <w:rPr>
+          <w:rFonts w:cstheme="minorHAnsi"/>
+          <w:sz w:val="26"/>
+          <w:szCs w:val="26"/>
+        </w:rPr>
+        <w:t xml:space="preserve"> – y</w:t>
+      </w:r>
+      <w:r>
+        <w:rPr>
+          <w:rFonts w:cstheme="minorHAnsi"/>
+          <w:sz w:val="26"/>
+          <w:szCs w:val="26"/>
+          <w:vertAlign w:val="subscript"/>
+        </w:rPr>
+        <w:t>2</w:t>
+      </w:r>
+      <w:r>
+        <w:rPr>
+          <w:rFonts w:cstheme="minorHAnsi"/>
+          <w:sz w:val="26"/>
+          <w:szCs w:val="26"/>
+          <w:vertAlign w:val="superscript"/>
+        </w:rPr>
+        <w:t>2</w:t>
+      </w:r>
+      <w:r>
+        <w:rPr>
+          <w:rFonts w:cstheme="minorHAnsi"/>
+          <w:sz w:val="26"/>
+          <w:szCs w:val="26"/>
+        </w:rPr>
+        <w:t xml:space="preserve"> – z</w:t>
+      </w:r>
+      <w:r>
+        <w:rPr>
+          <w:rFonts w:cstheme="minorHAnsi"/>
+          <w:sz w:val="26"/>
+          <w:szCs w:val="26"/>
+          <w:vertAlign w:val="subscript"/>
+        </w:rPr>
+        <w:t>2</w:t>
+      </w:r>
+      <w:r>
+        <w:rPr>
+          <w:rFonts w:cstheme="minorHAnsi"/>
+          <w:sz w:val="26"/>
+          <w:szCs w:val="26"/>
+          <w:vertAlign w:val="superscript"/>
+        </w:rPr>
+        <w:t>2</w:t>
+      </w:r>
+      <w:r>
+        <w:rPr>
+          <w:rFonts w:cstheme="minorHAnsi"/>
+          <w:sz w:val="26"/>
+          <w:szCs w:val="26"/>
+        </w:rPr>
+        <w:t xml:space="preserve"> – d</w:t>
+      </w:r>
+      <w:r>
+        <w:rPr>
+          <w:rFonts w:cstheme="minorHAnsi"/>
+          <w:sz w:val="26"/>
+          <w:szCs w:val="26"/>
+          <w:vertAlign w:val="subscript"/>
+        </w:rPr>
+        <w:t>1</w:t>
+      </w:r>
+      <w:r>
+        <w:rPr>
+          <w:rFonts w:cstheme="minorHAnsi"/>
+          <w:sz w:val="26"/>
+          <w:szCs w:val="26"/>
+          <w:vertAlign w:val="superscript"/>
+        </w:rPr>
+        <w:t>2</w:t>
+      </w:r>
+      <w:r>
+        <w:rPr>
+          <w:rFonts w:cstheme="minorHAnsi"/>
+          <w:sz w:val="26"/>
+          <w:szCs w:val="26"/>
+        </w:rPr>
+        <w:t xml:space="preserve"> + d</w:t>
+      </w:r>
+      <w:r>
+        <w:rPr>
+          <w:rFonts w:cstheme="minorHAnsi"/>
+          <w:sz w:val="26"/>
+          <w:szCs w:val="26"/>
+          <w:vertAlign w:val="subscript"/>
+        </w:rPr>
+        <w:t>2</w:t>
+      </w:r>
+      <w:r>
+        <w:rPr>
+          <w:rFonts w:cstheme="minorHAnsi"/>
+          <w:sz w:val="26"/>
+          <w:szCs w:val="26"/>
+          <w:vertAlign w:val="superscript"/>
+        </w:rPr>
+        <w:t>2</w:t>
+      </w:r>
+    </w:p>
+    <w:p>
+      <w:pPr>
+        <w:pStyle w:val="ListParagraph"/>
+        <w:numPr>
+          <w:ilvl w:val="0"/>
+          <w:numId w:val="2"/>
+        </w:numPr>
+        <w:spacing w:line="480" w:lineRule="auto"/>
+        <w:rPr>
+          <w:rFonts w:cstheme="minorHAnsi"/>
+          <w:sz w:val="26"/>
+          <w:szCs w:val="26"/>
+        </w:rPr>
+      </w:pPr>
+      <w:r>
+        <w:rPr>
+          <w:rFonts w:cstheme="minorHAnsi"/>
+          <w:sz w:val="26"/>
+          <w:szCs w:val="26"/>
+        </w:rPr>
+        <w:t>a</w:t>
+      </w:r>
+      <w:r>
+        <w:rPr>
+          <w:rFonts w:cstheme="minorHAnsi"/>
+          <w:sz w:val="26"/>
+          <w:szCs w:val="26"/>
+          <w:vertAlign w:val="subscript"/>
+        </w:rPr>
+        <w:t>12</w:t>
+      </w:r>
+      <w:r>
+        <w:rPr>
+          <w:rFonts w:cstheme="minorHAnsi"/>
+          <w:sz w:val="26"/>
+          <w:szCs w:val="26"/>
+        </w:rPr>
+        <w:t>x</w:t>
+      </w:r>
+      <w:r>
+        <w:rPr>
+          <w:rFonts w:cstheme="minorHAnsi"/>
+          <w:sz w:val="26"/>
+          <w:szCs w:val="26"/>
+          <w:vertAlign w:val="subscript"/>
+        </w:rPr>
+        <w:t>0</w:t>
+      </w:r>
+      <w:r>
+        <w:rPr>
+          <w:rFonts w:cstheme="minorHAnsi"/>
+          <w:sz w:val="26"/>
+          <w:szCs w:val="26"/>
+        </w:rPr>
+        <w:t xml:space="preserve"> + b</w:t>
+      </w:r>
+      <w:r>
+        <w:rPr>
+          <w:rFonts w:cstheme="minorHAnsi"/>
+          <w:sz w:val="26"/>
+          <w:szCs w:val="26"/>
+          <w:vertAlign w:val="subscript"/>
+        </w:rPr>
+        <w:t>12</w:t>
+      </w:r>
+      <w:r>
+        <w:rPr>
+          <w:rFonts w:cstheme="minorHAnsi"/>
+          <w:sz w:val="26"/>
+          <w:szCs w:val="26"/>
+        </w:rPr>
+        <w:t>y</w:t>
+      </w:r>
+      <w:r>
+        <w:rPr>
+          <w:rFonts w:cstheme="minorHAnsi"/>
+          <w:sz w:val="26"/>
+          <w:szCs w:val="26"/>
+          <w:vertAlign w:val="subscript"/>
+        </w:rPr>
+        <w:t>0</w:t>
+      </w:r>
+      <w:r>
+        <w:rPr>
+          <w:rFonts w:cstheme="minorHAnsi"/>
+          <w:sz w:val="26"/>
+          <w:szCs w:val="26"/>
+        </w:rPr>
+        <w:t xml:space="preserve"> + c</w:t>
+      </w:r>
+      <w:r>
+        <w:rPr>
+          <w:rFonts w:cstheme="minorHAnsi"/>
+          <w:sz w:val="26"/>
+          <w:szCs w:val="26"/>
+          <w:vertAlign w:val="subscript"/>
+        </w:rPr>
+        <w:t>12</w:t>
+      </w:r>
+      <w:r>
+        <w:rPr>
+          <w:rFonts w:cstheme="minorHAnsi"/>
+          <w:sz w:val="26"/>
+          <w:szCs w:val="26"/>
+        </w:rPr>
+        <w:t>z</w:t>
+      </w:r>
+      <w:r>
+        <w:rPr>
+          <w:rFonts w:cstheme="minorHAnsi"/>
+          <w:sz w:val="26"/>
+          <w:szCs w:val="26"/>
+          <w:vertAlign w:val="subscript"/>
+        </w:rPr>
+        <w:t>0</w:t>
+      </w:r>
+      <w:r>
+        <w:rPr>
+          <w:rFonts w:cstheme="minorHAnsi"/>
+          <w:sz w:val="26"/>
+          <w:szCs w:val="26"/>
+        </w:rPr>
+        <w:t xml:space="preserve"> = e</w:t>
+      </w:r>
+      <w:r>
+        <w:rPr>
+          <w:rFonts w:cstheme="minorHAnsi"/>
+          <w:sz w:val="26"/>
+          <w:szCs w:val="26"/>
+          <w:vertAlign w:val="subscript"/>
+        </w:rPr>
+        <w:t>12</w:t>
+      </w:r>
+      <w:r>
+        <w:rPr>
+          <w:rFonts w:cstheme="minorHAnsi"/>
+          <w:sz w:val="26"/>
+          <w:szCs w:val="26"/>
+        </w:rPr>
+        <w:tab/>
+      </w:r>
+      <w:r>
+        <w:rPr>
+          <w:rFonts w:ascii="Verdana" w:hAnsi="Verdana" w:cstheme="minorHAnsi"/>
+          <w:sz w:val="26"/>
+          <w:szCs w:val="26"/>
+        </w:rPr>
+        <w:t>(4)</w:t>
+      </w:r>
+    </w:p>
+    <w:p>
+      <w:pPr>
+        <w:pStyle w:val="ListParagraph"/>
+        <w:spacing w:line="480" w:lineRule="auto"/>
+        <w:rPr>
+          <w:rFonts w:cstheme="minorHAnsi"/>
+          <w:sz w:val="26"/>
+          <w:szCs w:val="26"/>
+        </w:rPr>
+      </w:pPr>
+    </w:p>
+    <w:p>
+      <w:pPr>
+        <w:spacing w:line="480" w:lineRule="auto"/>
+        <w:rPr>
+          <w:rFonts w:ascii="Verdana" w:hAnsi="Verdana" w:cstheme="minorHAnsi"/>
+          <w:sz w:val="26"/>
+          <w:szCs w:val="26"/>
+        </w:rPr>
+      </w:pPr>
+      <w:r>
+        <w:rPr>
+          <w:rFonts w:ascii="Verdana" w:hAnsi="Verdana" w:cstheme="minorHAnsi"/>
+          <w:sz w:val="26"/>
+          <w:szCs w:val="26"/>
+        </w:rPr>
+        <w:t>Similarly, subtract (3) from (2):</w:t>
+      </w:r>
+    </w:p>
+    <w:p>
+      <w:pPr>
+        <w:spacing w:line="480" w:lineRule="auto"/>
+        <w:rPr>
+          <w:rFonts w:ascii="Verdana" w:hAnsi="Verdana" w:cstheme="minorHAnsi"/>
+          <w:sz w:val="26"/>
+          <w:szCs w:val="26"/>
+        </w:rPr>
+      </w:pPr>
+      <w:r>
+        <w:rPr>
+          <w:rFonts w:ascii="Verdana" w:hAnsi="Verdana" w:cstheme="minorHAnsi"/>
+          <w:sz w:val="26"/>
+          <w:szCs w:val="26"/>
+        </w:rPr>
+        <w:tab/>
+      </w:r>
+      <w:r>
+        <w:rPr>
+          <w:rFonts w:cstheme="minorHAnsi"/>
+          <w:sz w:val="26"/>
+          <w:szCs w:val="26"/>
+        </w:rPr>
+        <w:t>a</w:t>
+      </w:r>
+      <w:r>
+        <w:rPr>
+          <w:rFonts w:cstheme="minorHAnsi"/>
+          <w:sz w:val="26"/>
+          <w:szCs w:val="26"/>
+          <w:vertAlign w:val="subscript"/>
+        </w:rPr>
+        <w:t>2</w:t>
+      </w:r>
+      <w:r>
+        <w:rPr>
+          <w:rFonts w:cstheme="minorHAnsi"/>
+          <w:sz w:val="26"/>
+          <w:szCs w:val="26"/>
+          <w:vertAlign w:val="subscript"/>
+        </w:rPr>
+        <w:t>3</w:t>
+      </w:r>
+      <w:r>
+        <w:rPr>
+          <w:rFonts w:cstheme="minorHAnsi"/>
+          <w:sz w:val="26"/>
+          <w:szCs w:val="26"/>
+        </w:rPr>
+        <w:t>x</w:t>
+      </w:r>
+      <w:r>
+        <w:rPr>
+          <w:rFonts w:cstheme="minorHAnsi"/>
+          <w:sz w:val="26"/>
+          <w:szCs w:val="26"/>
+          <w:vertAlign w:val="subscript"/>
+        </w:rPr>
+        <w:t>0</w:t>
+      </w:r>
+      <w:r>
+        <w:rPr>
+          <w:rFonts w:cstheme="minorHAnsi"/>
+          <w:sz w:val="26"/>
+          <w:szCs w:val="26"/>
+        </w:rPr>
+        <w:t xml:space="preserve"> + b</w:t>
+      </w:r>
+      <w:r>
+        <w:rPr>
+          <w:rFonts w:cstheme="minorHAnsi"/>
+          <w:sz w:val="26"/>
+          <w:szCs w:val="26"/>
+          <w:vertAlign w:val="subscript"/>
+        </w:rPr>
+        <w:t>2</w:t>
+      </w:r>
+      <w:r>
+        <w:rPr>
+          <w:rFonts w:cstheme="minorHAnsi"/>
+          <w:sz w:val="26"/>
+          <w:szCs w:val="26"/>
+          <w:vertAlign w:val="subscript"/>
+        </w:rPr>
+        <w:t>3</w:t>
+      </w:r>
+      <w:r>
+        <w:rPr>
+          <w:rFonts w:cstheme="minorHAnsi"/>
+          <w:sz w:val="26"/>
+          <w:szCs w:val="26"/>
+        </w:rPr>
+        <w:t>y</w:t>
+      </w:r>
+      <w:r>
+        <w:rPr>
+          <w:rFonts w:cstheme="minorHAnsi"/>
+          <w:sz w:val="26"/>
+          <w:szCs w:val="26"/>
+          <w:vertAlign w:val="subscript"/>
+        </w:rPr>
+        <w:t>0</w:t>
+      </w:r>
+      <w:r>
+        <w:rPr>
+          <w:rFonts w:cstheme="minorHAnsi"/>
+          <w:sz w:val="26"/>
+          <w:szCs w:val="26"/>
+        </w:rPr>
+        <w:t xml:space="preserve"> + c</w:t>
+      </w:r>
+      <w:r>
+        <w:rPr>
+          <w:rFonts w:cstheme="minorHAnsi"/>
+          <w:sz w:val="26"/>
+          <w:szCs w:val="26"/>
+          <w:vertAlign w:val="subscript"/>
+        </w:rPr>
+        <w:t>2</w:t>
+      </w:r>
+      <w:r>
+        <w:rPr>
+          <w:rFonts w:cstheme="minorHAnsi"/>
+          <w:sz w:val="26"/>
+          <w:szCs w:val="26"/>
+          <w:vertAlign w:val="subscript"/>
+        </w:rPr>
+        <w:t>3</w:t>
+      </w:r>
+      <w:r>
+        <w:rPr>
+          <w:rFonts w:cstheme="minorHAnsi"/>
+          <w:sz w:val="26"/>
+          <w:szCs w:val="26"/>
+        </w:rPr>
+        <w:t>z</w:t>
+      </w:r>
+      <w:r>
+        <w:rPr>
+          <w:rFonts w:cstheme="minorHAnsi"/>
+          <w:sz w:val="26"/>
+          <w:szCs w:val="26"/>
+          <w:vertAlign w:val="subscript"/>
+        </w:rPr>
+        <w:t>0</w:t>
+      </w:r>
+      <w:r>
+        <w:rPr>
+          <w:rFonts w:cstheme="minorHAnsi"/>
+          <w:sz w:val="26"/>
+          <w:szCs w:val="26"/>
+        </w:rPr>
+        <w:t xml:space="preserve"> = e</w:t>
+      </w:r>
+      <w:r>
+        <w:rPr>
+          <w:rFonts w:cstheme="minorHAnsi"/>
+          <w:sz w:val="26"/>
+          <w:szCs w:val="26"/>
+          <w:vertAlign w:val="subscript"/>
+        </w:rPr>
+        <w:t>2</w:t>
+      </w:r>
+      <w:r>
+        <w:rPr>
+          <w:rFonts w:cstheme="minorHAnsi"/>
+          <w:sz w:val="26"/>
+          <w:szCs w:val="26"/>
+          <w:vertAlign w:val="subscript"/>
+        </w:rPr>
+        <w:t>3</w:t>
+      </w:r>
+      <w:r>
+        <w:rPr>
+          <w:rFonts w:cstheme="minorHAnsi"/>
+          <w:sz w:val="26"/>
+          <w:szCs w:val="26"/>
+        </w:rPr>
+        <w:tab/>
+      </w:r>
+      <w:r>
+        <w:rPr>
+          <w:rFonts w:ascii="Verdana" w:hAnsi="Verdana" w:cstheme="minorHAnsi"/>
+          <w:sz w:val="26"/>
+          <w:szCs w:val="26"/>
+        </w:rPr>
+        <w:t>(5)</w:t>
+      </w:r>
+    </w:p>
+    <w:p>
+      <w:pPr>
+        <w:spacing w:line="480" w:lineRule="auto"/>
+        <w:rPr>
+          <w:rFonts w:ascii="Verdana" w:hAnsi="Verdana" w:cstheme="minorHAnsi"/>
+          <w:sz w:val="26"/>
+          <w:szCs w:val="26"/>
+        </w:rPr>
+      </w:pPr>
+      <w:r>
+        <w:rPr>
+          <w:rFonts w:cstheme="minorHAnsi"/>
+          <w:sz w:val="26"/>
+          <w:szCs w:val="26"/>
+        </w:rPr>
+        <w:tab/>
+      </w:r>
+      <w:r>
+        <w:rPr>
+          <w:rFonts w:cstheme="minorHAnsi"/>
+          <w:sz w:val="26"/>
+          <w:szCs w:val="26"/>
+        </w:rPr>
+        <w:tab/>
+      </w:r>
+      <w:r>
+        <w:rPr>
+          <w:rFonts w:ascii="Verdana" w:hAnsi="Verdana" w:cstheme="minorHAnsi"/>
+          <w:sz w:val="26"/>
+          <w:szCs w:val="26"/>
+        </w:rPr>
+        <w:t>subtract (1) from (3):</w:t>
+      </w:r>
+    </w:p>
+    <w:p>
+      <w:pPr>
+        <w:spacing w:line="480" w:lineRule="auto"/>
+        <w:rPr>
+          <w:rFonts w:ascii="Verdana" w:hAnsi="Verdana" w:cstheme="minorHAnsi"/>
+          <w:sz w:val="26"/>
+          <w:szCs w:val="26"/>
+        </w:rPr>
+      </w:pPr>
+      <w:r>
+        <w:rPr>
+          <w:rFonts w:ascii="Verdana" w:hAnsi="Verdana" w:cstheme="minorHAnsi"/>
+          <w:sz w:val="26"/>
+          <w:szCs w:val="26"/>
+        </w:rPr>
+        <w:tab/>
+      </w:r>
+      <w:r>
+        <w:rPr>
+          <w:rFonts w:cstheme="minorHAnsi"/>
+          <w:sz w:val="26"/>
+          <w:szCs w:val="26"/>
+        </w:rPr>
+        <w:t>a</w:t>
+      </w:r>
+      <w:r>
+        <w:rPr>
+          <w:rFonts w:cstheme="minorHAnsi"/>
+          <w:sz w:val="26"/>
+          <w:szCs w:val="26"/>
+          <w:vertAlign w:val="subscript"/>
+        </w:rPr>
+        <w:t>31</w:t>
+      </w:r>
+      <w:r>
+        <w:rPr>
+          <w:rFonts w:cstheme="minorHAnsi"/>
+          <w:sz w:val="26"/>
+          <w:szCs w:val="26"/>
+        </w:rPr>
+        <w:t>x</w:t>
+      </w:r>
+      <w:r>
+        <w:rPr>
+          <w:rFonts w:cstheme="minorHAnsi"/>
+          <w:sz w:val="26"/>
+          <w:szCs w:val="26"/>
+          <w:vertAlign w:val="subscript"/>
+        </w:rPr>
+        <w:t>0</w:t>
+      </w:r>
+      <w:r>
+        <w:rPr>
+          <w:rFonts w:cstheme="minorHAnsi"/>
+          <w:sz w:val="26"/>
+          <w:szCs w:val="26"/>
+        </w:rPr>
+        <w:t xml:space="preserve"> + b</w:t>
+      </w:r>
+      <w:r>
+        <w:rPr>
+          <w:rFonts w:cstheme="minorHAnsi"/>
+          <w:sz w:val="26"/>
+          <w:szCs w:val="26"/>
+          <w:vertAlign w:val="subscript"/>
+        </w:rPr>
+        <w:t>31</w:t>
+      </w:r>
+      <w:r>
+        <w:rPr>
+          <w:rFonts w:cstheme="minorHAnsi"/>
+          <w:sz w:val="26"/>
+          <w:szCs w:val="26"/>
+        </w:rPr>
+        <w:t>y</w:t>
+      </w:r>
+      <w:r>
+        <w:rPr>
+          <w:rFonts w:cstheme="minorHAnsi"/>
+          <w:sz w:val="26"/>
+          <w:szCs w:val="26"/>
+          <w:vertAlign w:val="subscript"/>
+        </w:rPr>
+        <w:t>0</w:t>
+      </w:r>
+      <w:r>
+        <w:rPr>
+          <w:rFonts w:cstheme="minorHAnsi"/>
+          <w:sz w:val="26"/>
+          <w:szCs w:val="26"/>
+        </w:rPr>
+        <w:t xml:space="preserve"> + c</w:t>
+      </w:r>
+      <w:r>
+        <w:rPr>
+          <w:rFonts w:cstheme="minorHAnsi"/>
+          <w:sz w:val="26"/>
+          <w:szCs w:val="26"/>
+          <w:vertAlign w:val="subscript"/>
+        </w:rPr>
+        <w:t>31</w:t>
+      </w:r>
+      <w:r>
+        <w:rPr>
+          <w:rFonts w:cstheme="minorHAnsi"/>
+          <w:sz w:val="26"/>
+          <w:szCs w:val="26"/>
+        </w:rPr>
+        <w:t>z</w:t>
+      </w:r>
+      <w:r>
+        <w:rPr>
+          <w:rFonts w:cstheme="minorHAnsi"/>
+          <w:sz w:val="26"/>
+          <w:szCs w:val="26"/>
+          <w:vertAlign w:val="subscript"/>
+        </w:rPr>
+        <w:t>0</w:t>
+      </w:r>
+      <w:r>
+        <w:rPr>
+          <w:rFonts w:cstheme="minorHAnsi"/>
+          <w:sz w:val="26"/>
+          <w:szCs w:val="26"/>
+        </w:rPr>
+        <w:t xml:space="preserve"> = e</w:t>
+      </w:r>
+      <w:r>
+        <w:rPr>
+          <w:rFonts w:cstheme="minorHAnsi"/>
+          <w:sz w:val="26"/>
+          <w:szCs w:val="26"/>
+          <w:vertAlign w:val="subscript"/>
+        </w:rPr>
+        <w:t>31</w:t>
+      </w:r>
+      <w:r>
+        <w:rPr>
+          <w:rFonts w:cstheme="minorHAnsi"/>
+          <w:sz w:val="26"/>
+          <w:szCs w:val="26"/>
+        </w:rPr>
+        <w:tab/>
+      </w:r>
+      <w:r>
+        <w:rPr>
+          <w:rFonts w:ascii="Verdana" w:hAnsi="Verdana" w:cstheme="minorHAnsi"/>
+          <w:sz w:val="26"/>
+          <w:szCs w:val="26"/>
+        </w:rPr>
+        <w:t>(6)</w:t>
+      </w:r>
+    </w:p>
+    <w:p>
+      <w:pPr>
+        <w:spacing w:line="480" w:lineRule="auto"/>
+        <w:rPr>
+          <w:rFonts w:ascii="Verdana" w:hAnsi="Verdana" w:cstheme="minorHAnsi"/>
+          <w:sz w:val="26"/>
+          <w:szCs w:val="26"/>
+        </w:rPr>
+      </w:pPr>
+    </w:p>
+    <w:p>
+      <w:pPr>
+        <w:spacing w:line="480" w:lineRule="auto"/>
+        <w:rPr>
+          <w:rFonts w:ascii="Verdana" w:hAnsi="Verdana" w:cstheme="minorHAnsi"/>
+          <w:sz w:val="26"/>
+          <w:szCs w:val="26"/>
+        </w:rPr>
+      </w:pPr>
+      <w:r>
+        <w:rPr>
+          <w:rFonts w:ascii="Verdana" w:hAnsi="Verdana" w:cstheme="minorHAnsi"/>
+          <w:sz w:val="26"/>
+          <w:szCs w:val="26"/>
+        </w:rPr>
+        <w:t>The coordinate of device can be solved using Cramer’s Rule</w:t>
+      </w:r>
+      <w:r>
+        <w:rPr>
+          <w:rFonts w:ascii="Verdana" w:hAnsi="Verdana" w:cstheme="minorHAnsi"/>
+          <w:sz w:val="26"/>
+          <w:szCs w:val="26"/>
+        </w:rPr>
+        <w:t xml:space="preserve"> on (4), (5) and (6)</w:t>
+      </w:r>
+      <w:bookmarkStart w:id="0" w:name="_GoBack"/>
+      <w:bookmarkEnd w:id="0"/>
     </w:p>
     <w:sectPr>
       <w:pgSz w:w="12240" w:h="15840"/>
@@ -2278,7 +3679,7 @@
 </file>
 
 <file path=word/numbering.xml><?xml version="1.0" encoding="utf-8"?>
-<w:numbering xmlns:wpc="http://schemas.microsoft.com/office/word/2010/wordprocessingCanvas" xmlns:cx="http://schemas.microsoft.com/office/drawing/2014/chartex" xmlns:cx1="http://schemas.microsoft.com/office/drawing/2015/9/8/chartex" xmlns:mc="http://schemas.openxmlformats.org/markup-compatibility/2006" xmlns:o="urn:schemas-microsoft-com:office:office" xmlns:r="http://schemas.openxmlformats.org/officeDocument/2006/relationships" xmlns:m="http://schemas.openxmlformats.org/officeDocument/2006/math" xmlns:v="urn:schemas-microsoft-com:vml" xmlns:wp14="http://schemas.microsoft.com/office/word/2010/wordprocessingDrawing" xmlns:wp="http://schemas.openxmlformats.org/drawingml/2006/wordprocessingDrawing" xmlns:w10="urn:schemas-microsoft-com:office:word" xmlns:w="http://schemas.openxmlformats.org/wordprocessingml/2006/main" xmlns:w14="http://schemas.microsoft.com/office/word/2010/wordml" xmlns:w15="http://schemas.microsoft.com/office/word/2012/wordml" xmlns:w16se="http://schemas.microsoft.com/office/word/2015/wordml/symex" xmlns:wpg="http://schemas.microsoft.com/office/word/2010/wordprocessingGroup" xmlns:wpi="http://schemas.microsoft.com/office/word/2010/wordprocessingInk" xmlns:wne="http://schemas.microsoft.com/office/word/2006/wordml" xmlns:wps="http://schemas.microsoft.com/office/word/2010/wordprocessingShape" mc:Ignorable="w14 w15 w16se wp14">
+<w:numbering xmlns:wpc="http://schemas.microsoft.com/office/word/2010/wordprocessingCanvas" xmlns:cx="http://schemas.microsoft.com/office/drawing/2014/chartex" xmlns:cx1="http://schemas.microsoft.com/office/drawing/2015/9/8/chartex" xmlns:cx2="http://schemas.microsoft.com/office/drawing/2015/10/21/chartex" xmlns:cx3="http://schemas.microsoft.com/office/drawing/2016/5/9/chartex" xmlns:cx4="http://schemas.microsoft.com/office/drawing/2016/5/10/chartex" xmlns:cx5="http://schemas.microsoft.com/office/drawing/2016/5/11/chartex" xmlns:cx6="http://schemas.microsoft.com/office/drawing/2016/5/12/chartex" xmlns:cx7="http://schemas.microsoft.com/office/drawing/2016/5/13/chartex" xmlns:cx8="http://schemas.microsoft.com/office/drawing/2016/5/14/chartex" xmlns:mc="http://schemas.openxmlformats.org/markup-compatibility/2006" xmlns:aink="http://schemas.microsoft.com/office/drawing/2016/ink" xmlns:am3d="http://schemas.microsoft.com/office/drawing/2017/model3d" xmlns:o="urn:schemas-microsoft-com:office:office" xmlns:r="http://schemas.openxmlformats.org/officeDocument/2006/relationships" xmlns:m="http://schemas.openxmlformats.org/officeDocument/2006/math" xmlns:v="urn:schemas-microsoft-com:vml" xmlns:wp14="http://schemas.microsoft.com/office/word/2010/wordprocessingDrawing" xmlns:wp="http://schemas.openxmlformats.org/drawingml/2006/wordprocessingDrawing" xmlns:w10="urn:schemas-microsoft-com:office:word" xmlns:w="http://schemas.openxmlformats.org/wordprocessingml/2006/main" xmlns:w14="http://schemas.microsoft.com/office/word/2010/wordml" xmlns:w15="http://schemas.microsoft.com/office/word/2012/wordml" xmlns:w16cid="http://schemas.microsoft.com/office/word/2016/wordml/cid" xmlns:w16se="http://schemas.microsoft.com/office/word/2015/wordml/symex" xmlns:wpg="http://schemas.microsoft.com/office/word/2010/wordprocessingGroup" xmlns:wpi="http://schemas.microsoft.com/office/word/2010/wordprocessingInk" xmlns:wne="http://schemas.microsoft.com/office/word/2006/wordml" xmlns:wps="http://schemas.microsoft.com/office/word/2010/wordprocessingShape" mc:Ignorable="w14 w15 w16se w16cid wp14">
   <w:abstractNum w:abstractNumId="0" w15:restartNumberingAfterBreak="0">
     <w:nsid w:val="367E4973"/>
     <w:multiLevelType w:val="hybridMultilevel"/>
@@ -2513,7 +3914,7 @@
 </file>
 
 <file path=word/styles.xml><?xml version="1.0" encoding="utf-8"?>
-<w:styles xmlns:mc="http://schemas.openxmlformats.org/markup-compatibility/2006" xmlns:r="http://schemas.openxmlformats.org/officeDocument/2006/relationships" xmlns:w="http://schemas.openxmlformats.org/wordprocessingml/2006/main" xmlns:w14="http://schemas.microsoft.com/office/word/2010/wordml" xmlns:w15="http://schemas.microsoft.com/office/word/2012/wordml" xmlns:w16se="http://schemas.microsoft.com/office/word/2015/wordml/symex" mc:Ignorable="w14 w15 w16se">
+<w:styles xmlns:mc="http://schemas.openxmlformats.org/markup-compatibility/2006" xmlns:r="http://schemas.openxmlformats.org/officeDocument/2006/relationships" xmlns:w="http://schemas.openxmlformats.org/wordprocessingml/2006/main" xmlns:w14="http://schemas.microsoft.com/office/word/2010/wordml" xmlns:w15="http://schemas.microsoft.com/office/word/2012/wordml" xmlns:w16cid="http://schemas.microsoft.com/office/word/2016/wordml/cid" xmlns:w16se="http://schemas.microsoft.com/office/word/2015/wordml/symex" mc:Ignorable="w14 w15 w16se w16cid">
   <w:docDefaults>
     <w:rPrDefault>
       <w:rPr>
@@ -2529,7 +3930,7 @@
       </w:pPr>
     </w:pPrDefault>
   </w:docDefaults>
-  <w:latentStyles w:defLockedState="0" w:defUIPriority="99" w:defSemiHidden="0" w:defUnhideWhenUsed="0" w:defQFormat="0" w:count="371">
+  <w:latentStyles w:defLockedState="0" w:defUIPriority="99" w:defSemiHidden="0" w:defUnhideWhenUsed="0" w:defQFormat="0" w:count="376">
     <w:lsdException w:name="Normal" w:uiPriority="0" w:qFormat="1"/>
     <w:lsdException w:name="heading 1" w:uiPriority="9" w:qFormat="1"/>
     <w:lsdException w:name="heading 2" w:semiHidden="1" w:uiPriority="9" w:unhideWhenUsed="1" w:qFormat="1"/>
@@ -2901,6 +4302,11 @@
     <w:lsdException w:name="List Table 5 Dark Accent 6" w:uiPriority="50"/>
     <w:lsdException w:name="List Table 6 Colorful Accent 6" w:uiPriority="51"/>
     <w:lsdException w:name="List Table 7 Colorful Accent 6" w:uiPriority="52"/>
+    <w:lsdException w:name="Mention" w:semiHidden="1" w:unhideWhenUsed="1"/>
+    <w:lsdException w:name="Smart Hyperlink" w:semiHidden="1" w:unhideWhenUsed="1"/>
+    <w:lsdException w:name="Hashtag" w:semiHidden="1" w:unhideWhenUsed="1"/>
+    <w:lsdException w:name="Unresolved Mention" w:semiHidden="1" w:unhideWhenUsed="1"/>
+    <w:lsdException w:name="Smart Link" w:semiHidden="1" w:unhideWhenUsed="1"/>
   </w:latentStyles>
   <w:style w:type="paragraph" w:default="1" w:styleId="Normal">
     <w:name w:val="Normal"/>

</xml_diff>